<commit_message>
wrap up week 12 fls
</commit_message>
<xml_diff>
--- a/6372/week 12/Matt_Farrow_PreLive_Unit_12.docx
+++ b/6372/week 12/Matt_Farrow_PreLive_Unit_12.docx
@@ -29,11 +29,9 @@
       <w:r>
         <w:t xml:space="preserve">live </w:t>
       </w:r>
-      <w:proofErr w:type="gramStart"/>
-      <w:r>
-        <w:t>assignment</w:t>
-      </w:r>
-      <w:proofErr w:type="gramEnd"/>
+      <w:r>
+        <w:t>assignment,</w:t>
+      </w:r>
       <w:r>
         <w:t xml:space="preserve"> we are going to be focusing on two main things, interpretation and verifying that logistic regression is a more general technique that has the previous methods as special cases.</w:t>
       </w:r>
@@ -62,6 +60,10 @@
         <w:ind w:firstLine="720"/>
       </w:pPr>
       <w:r>
+        <w:rPr>
+          <w:rFonts w:ascii="Cambria Math" w:hAnsi="Cambria Math"/>
+          <w:color w:val="4472C4" w:themeColor="accent1"/>
+        </w:rPr>
         <w:t>Ca</w:t>
       </w:r>
       <w:r>
@@ -87,9 +89,15 @@
       <w:pPr>
         <w:ind w:firstLine="720"/>
       </w:pPr>
-      <w:r>
+      <w:bookmarkStart w:id="0" w:name="_Hlk55851618"/>
+      <w:r>
+        <w:rPr>
+          <w:rFonts w:ascii="Cambria Math" w:hAnsi="Cambria Math"/>
+          <w:color w:val="4472C4" w:themeColor="accent1"/>
+        </w:rPr>
         <w:t>Sex</w:t>
       </w:r>
+      <w:bookmarkEnd w:id="0"/>
       <w:r>
         <w:tab/>
       </w:r>
@@ -125,9 +133,15 @@
       <w:pPr>
         <w:ind w:firstLine="720"/>
       </w:pPr>
-      <w:r>
+      <w:bookmarkStart w:id="1" w:name="_Hlk55851607"/>
+      <w:r>
+        <w:rPr>
+          <w:rFonts w:ascii="Cambria Math" w:hAnsi="Cambria Math"/>
+          <w:color w:val="4472C4" w:themeColor="accent1"/>
+        </w:rPr>
         <w:t>ECG</w:t>
       </w:r>
+      <w:bookmarkEnd w:id="1"/>
       <w:r>
         <w:tab/>
         <w:t>C</w:t>
@@ -142,16 +156,58 @@
         <w:t>al level for an echocardiogram result (</w:t>
       </w:r>
       <w:r>
-        <w:t>0=low, 1=medium, 2=high)</w:t>
+        <w:t>0</w:t>
+      </w:r>
+      <w:r>
+        <w:t xml:space="preserve"> </w:t>
+      </w:r>
+      <w:r>
+        <w:t>=</w:t>
+      </w:r>
+      <w:r>
+        <w:t xml:space="preserve"> </w:t>
+      </w:r>
+      <w:r>
+        <w:t>low, 1</w:t>
+      </w:r>
+      <w:r>
+        <w:t xml:space="preserve"> </w:t>
+      </w:r>
+      <w:r>
+        <w:t>=</w:t>
+      </w:r>
+      <w:r>
+        <w:t xml:space="preserve"> </w:t>
+      </w:r>
+      <w:r>
+        <w:t>medium, 2</w:t>
+      </w:r>
+      <w:r>
+        <w:t xml:space="preserve"> </w:t>
+      </w:r>
+      <w:r>
+        <w:t>=</w:t>
+      </w:r>
+      <w:r>
+        <w:t xml:space="preserve"> </w:t>
+      </w:r>
+      <w:r>
+        <w:t>high)</w:t>
       </w:r>
     </w:p>
     <w:p>
       <w:pPr>
         <w:ind w:firstLine="720"/>
       </w:pPr>
-      <w:r>
+      <w:bookmarkStart w:id="2" w:name="_Hlk55851572"/>
+      <w:r>
+        <w:rPr>
+          <w:rFonts w:ascii="Cambria Math" w:hAnsi="Cambria Math"/>
+          <w:color w:val="4472C4" w:themeColor="accent1"/>
+        </w:rPr>
         <w:t>Age</w:t>
       </w:r>
+      <w:bookmarkEnd w:id="2"/>
       <w:r>
         <w:tab/>
         <w:t>C</w:t>
@@ -229,6 +285,492 @@
     </w:p>
     <w:p>
       <w:pPr>
+        <w:spacing w:line="276" w:lineRule="auto"/>
+        <w:jc w:val="center"/>
+      </w:pPr>
+      <w:r>
+        <w:rPr>
+          <w:noProof/>
+        </w:rPr>
+        <w:drawing>
+          <wp:inline distT="0" distB="0" distL="0" distR="0" wp14:anchorId="10F4F92C" wp14:editId="6382878C">
+            <wp:extent cx="548640" cy="560823"/>
+            <wp:effectExtent l="0" t="0" r="0" b="0"/>
+            <wp:docPr id="7" name="Picture 7" descr="A picture containing table&#10;&#10;Description automatically generated"/>
+            <wp:cNvGraphicFramePr>
+              <a:graphicFrameLocks xmlns:a="http://schemas.openxmlformats.org/drawingml/2006/main" noChangeAspect="1"/>
+            </wp:cNvGraphicFramePr>
+            <a:graphic xmlns:a="http://schemas.openxmlformats.org/drawingml/2006/main">
+              <a:graphicData uri="http://schemas.openxmlformats.org/drawingml/2006/picture">
+                <pic:pic xmlns:pic="http://schemas.openxmlformats.org/drawingml/2006/picture">
+                  <pic:nvPicPr>
+                    <pic:cNvPr id="7" name="Picture 7" descr="A picture containing table&#10;&#10;Description automatically generated"/>
+                    <pic:cNvPicPr/>
+                  </pic:nvPicPr>
+                  <pic:blipFill rotWithShape="1">
+                    <a:blip r:embed="rId7">
+                      <a:extLst>
+                        <a:ext uri="{28A0092B-C50C-407E-A947-70E740481C1C}">
+                          <a14:useLocalDpi xmlns:a14="http://schemas.microsoft.com/office/drawing/2010/main" val="0"/>
+                        </a:ext>
+                      </a:extLst>
+                    </a:blip>
+                    <a:srcRect l="1362" t="2259" r="68015" b="69414"/>
+                    <a:stretch/>
+                  </pic:blipFill>
+                  <pic:spPr bwMode="auto">
+                    <a:xfrm>
+                      <a:off x="0" y="0"/>
+                      <a:ext cx="548640" cy="560823"/>
+                    </a:xfrm>
+                    <a:prstGeom prst="rect">
+                      <a:avLst/>
+                    </a:prstGeom>
+                    <a:ln>
+                      <a:noFill/>
+                    </a:ln>
+                    <a:extLst>
+                      <a:ext uri="{53640926-AAD7-44D8-BBD7-CCE9431645EC}">
+                        <a14:shadowObscured xmlns:a14="http://schemas.microsoft.com/office/drawing/2010/main"/>
+                      </a:ext>
+                    </a:extLst>
+                  </pic:spPr>
+                </pic:pic>
+              </a:graphicData>
+            </a:graphic>
+          </wp:inline>
+        </w:drawing>
+      </w:r>
+    </w:p>
+    <w:tbl>
+      <w:tblPr>
+        <w:tblStyle w:val="TableGrid"/>
+        <w:tblW w:w="0" w:type="auto"/>
+        <w:tblBorders>
+          <w:top w:val="none" w:sz="0" w:space="0" w:color="auto"/>
+          <w:left w:val="none" w:sz="0" w:space="0" w:color="auto"/>
+          <w:bottom w:val="none" w:sz="0" w:space="0" w:color="auto"/>
+          <w:right w:val="none" w:sz="0" w:space="0" w:color="auto"/>
+          <w:insideH w:val="none" w:sz="0" w:space="0" w:color="auto"/>
+          <w:insideV w:val="none" w:sz="0" w:space="0" w:color="auto"/>
+        </w:tblBorders>
+        <w:tblLook w:val="04A0" w:firstRow="1" w:lastRow="0" w:firstColumn="1" w:lastColumn="0" w:noHBand="0" w:noVBand="1"/>
+      </w:tblPr>
+      <w:tblGrid>
+        <w:gridCol w:w="2341"/>
+        <w:gridCol w:w="2364"/>
+        <w:gridCol w:w="2337"/>
+        <w:gridCol w:w="2318"/>
+      </w:tblGrid>
+      <w:tr>
+        <w:tc>
+          <w:tcPr>
+            <w:tcW w:w="2337" w:type="dxa"/>
+          </w:tcPr>
+          <w:p>
+            <w:pPr>
+              <w:spacing w:line="276" w:lineRule="auto"/>
+              <w:jc w:val="center"/>
+            </w:pPr>
+            <w:r>
+              <w:t>Sex by Ca</w:t>
+            </w:r>
+          </w:p>
+        </w:tc>
+        <w:tc>
+          <w:tcPr>
+            <w:tcW w:w="2337" w:type="dxa"/>
+          </w:tcPr>
+          <w:p>
+            <w:pPr>
+              <w:spacing w:line="276" w:lineRule="auto"/>
+              <w:jc w:val="center"/>
+            </w:pPr>
+            <w:r>
+              <w:t>ECG by CA</w:t>
+            </w:r>
+          </w:p>
+        </w:tc>
+        <w:tc>
+          <w:tcPr>
+            <w:tcW w:w="2338" w:type="dxa"/>
+          </w:tcPr>
+          <w:p>
+            <w:pPr>
+              <w:spacing w:line="276" w:lineRule="auto"/>
+              <w:jc w:val="center"/>
+            </w:pPr>
+            <w:r>
+              <w:t>ECG by CA (Male)</w:t>
+            </w:r>
+          </w:p>
+        </w:tc>
+        <w:tc>
+          <w:tcPr>
+            <w:tcW w:w="2338" w:type="dxa"/>
+          </w:tcPr>
+          <w:p>
+            <w:pPr>
+              <w:spacing w:line="276" w:lineRule="auto"/>
+              <w:jc w:val="center"/>
+            </w:pPr>
+            <w:r>
+              <w:t>ECG by CA (Female)</w:t>
+            </w:r>
+          </w:p>
+        </w:tc>
+      </w:tr>
+      <w:tr>
+        <w:tc>
+          <w:tcPr>
+            <w:tcW w:w="2337" w:type="dxa"/>
+          </w:tcPr>
+          <w:p>
+            <w:pPr>
+              <w:spacing w:line="276" w:lineRule="auto"/>
+            </w:pPr>
+            <w:r>
+              <w:rPr>
+                <w:noProof/>
+              </w:rPr>
+              <w:drawing>
+                <wp:inline distT="0" distB="0" distL="0" distR="0" wp14:anchorId="31D369CF" wp14:editId="1E8BFB6A">
+                  <wp:extent cx="1451112" cy="2324100"/>
+                  <wp:effectExtent l="0" t="0" r="0" b="0"/>
+                  <wp:docPr id="1" name="Picture 1" descr="A picture containing table&#10;&#10;Description automatically generated"/>
+                  <wp:cNvGraphicFramePr>
+                    <a:graphicFrameLocks xmlns:a="http://schemas.openxmlformats.org/drawingml/2006/main" noChangeAspect="1"/>
+                  </wp:cNvGraphicFramePr>
+                  <a:graphic xmlns:a="http://schemas.openxmlformats.org/drawingml/2006/main">
+                    <a:graphicData uri="http://schemas.openxmlformats.org/drawingml/2006/picture">
+                      <pic:pic xmlns:pic="http://schemas.openxmlformats.org/drawingml/2006/picture">
+                        <pic:nvPicPr>
+                          <pic:cNvPr id="1" name="Picture 1" descr="A picture containing table&#10;&#10;Description automatically generated"/>
+                          <pic:cNvPicPr/>
+                        </pic:nvPicPr>
+                        <pic:blipFill rotWithShape="1">
+                          <a:blip r:embed="rId7">
+                            <a:extLst>
+                              <a:ext uri="{28A0092B-C50C-407E-A947-70E740481C1C}">
+                                <a14:useLocalDpi xmlns:a14="http://schemas.microsoft.com/office/drawing/2010/main" val="0"/>
+                              </a:ext>
+                            </a:extLst>
+                          </a:blip>
+                          <a:srcRect l="31002"/>
+                          <a:stretch/>
+                        </pic:blipFill>
+                        <pic:spPr bwMode="auto">
+                          <a:xfrm>
+                            <a:off x="0" y="0"/>
+                            <a:ext cx="1451113" cy="2324101"/>
+                          </a:xfrm>
+                          <a:prstGeom prst="rect">
+                            <a:avLst/>
+                          </a:prstGeom>
+                          <a:ln>
+                            <a:noFill/>
+                          </a:ln>
+                          <a:extLst>
+                            <a:ext uri="{53640926-AAD7-44D8-BBD7-CCE9431645EC}">
+                              <a14:shadowObscured xmlns:a14="http://schemas.microsoft.com/office/drawing/2010/main"/>
+                            </a:ext>
+                          </a:extLst>
+                        </pic:spPr>
+                      </pic:pic>
+                    </a:graphicData>
+                  </a:graphic>
+                </wp:inline>
+              </w:drawing>
+            </w:r>
+          </w:p>
+        </w:tc>
+        <w:tc>
+          <w:tcPr>
+            <w:tcW w:w="2337" w:type="dxa"/>
+          </w:tcPr>
+          <w:p>
+            <w:pPr>
+              <w:spacing w:line="276" w:lineRule="auto"/>
+            </w:pPr>
+            <w:r>
+              <w:rPr>
+                <w:noProof/>
+              </w:rPr>
+              <w:drawing>
+                <wp:inline distT="0" distB="0" distL="0" distR="0" wp14:anchorId="4F350733" wp14:editId="4061FC08">
+                  <wp:extent cx="1466710" cy="2921000"/>
+                  <wp:effectExtent l="0" t="0" r="0" b="0"/>
+                  <wp:docPr id="2" name="Picture 2" descr="A picture containing table&#10;&#10;Description automatically generated"/>
+                  <wp:cNvGraphicFramePr>
+                    <a:graphicFrameLocks xmlns:a="http://schemas.openxmlformats.org/drawingml/2006/main" noChangeAspect="1"/>
+                  </wp:cNvGraphicFramePr>
+                  <a:graphic xmlns:a="http://schemas.openxmlformats.org/drawingml/2006/main">
+                    <a:graphicData uri="http://schemas.openxmlformats.org/drawingml/2006/picture">
+                      <pic:pic xmlns:pic="http://schemas.openxmlformats.org/drawingml/2006/picture">
+                        <pic:nvPicPr>
+                          <pic:cNvPr id="2" name="Picture 2" descr="A picture containing table&#10;&#10;Description automatically generated"/>
+                          <pic:cNvPicPr/>
+                        </pic:nvPicPr>
+                        <pic:blipFill rotWithShape="1">
+                          <a:blip r:embed="rId8">
+                            <a:extLst>
+                              <a:ext uri="{28A0092B-C50C-407E-A947-70E740481C1C}">
+                                <a14:useLocalDpi xmlns:a14="http://schemas.microsoft.com/office/drawing/2010/main" val="0"/>
+                              </a:ext>
+                            </a:extLst>
+                          </a:blip>
+                          <a:srcRect l="30250"/>
+                          <a:stretch/>
+                        </pic:blipFill>
+                        <pic:spPr bwMode="auto">
+                          <a:xfrm>
+                            <a:off x="0" y="0"/>
+                            <a:ext cx="1466923" cy="2921425"/>
+                          </a:xfrm>
+                          <a:prstGeom prst="rect">
+                            <a:avLst/>
+                          </a:prstGeom>
+                          <a:ln>
+                            <a:noFill/>
+                          </a:ln>
+                          <a:extLst>
+                            <a:ext uri="{53640926-AAD7-44D8-BBD7-CCE9431645EC}">
+                              <a14:shadowObscured xmlns:a14="http://schemas.microsoft.com/office/drawing/2010/main"/>
+                            </a:ext>
+                          </a:extLst>
+                        </pic:spPr>
+                      </pic:pic>
+                    </a:graphicData>
+                  </a:graphic>
+                </wp:inline>
+              </w:drawing>
+            </w:r>
+          </w:p>
+        </w:tc>
+        <w:tc>
+          <w:tcPr>
+            <w:tcW w:w="2338" w:type="dxa"/>
+          </w:tcPr>
+          <w:p>
+            <w:pPr>
+              <w:spacing w:line="276" w:lineRule="auto"/>
+            </w:pPr>
+            <w:r>
+              <w:rPr>
+                <w:noProof/>
+              </w:rPr>
+              <w:drawing>
+                <wp:inline distT="0" distB="0" distL="0" distR="0" wp14:anchorId="0C592EFC" wp14:editId="1A1636A6">
+                  <wp:extent cx="1443162" cy="3116580"/>
+                  <wp:effectExtent l="0" t="0" r="5080" b="0"/>
+                  <wp:docPr id="3" name="Picture 3" descr="A picture containing calendar&#10;&#10;Description automatically generated"/>
+                  <wp:cNvGraphicFramePr>
+                    <a:graphicFrameLocks xmlns:a="http://schemas.openxmlformats.org/drawingml/2006/main" noChangeAspect="1"/>
+                  </wp:cNvGraphicFramePr>
+                  <a:graphic xmlns:a="http://schemas.openxmlformats.org/drawingml/2006/main">
+                    <a:graphicData uri="http://schemas.openxmlformats.org/drawingml/2006/picture">
+                      <pic:pic xmlns:pic="http://schemas.openxmlformats.org/drawingml/2006/picture">
+                        <pic:nvPicPr>
+                          <pic:cNvPr id="3" name="Picture 3" descr="A picture containing calendar&#10;&#10;Description automatically generated"/>
+                          <pic:cNvPicPr/>
+                        </pic:nvPicPr>
+                        <pic:blipFill rotWithShape="1">
+                          <a:blip r:embed="rId9">
+                            <a:extLst>
+                              <a:ext uri="{28A0092B-C50C-407E-A947-70E740481C1C}">
+                                <a14:useLocalDpi xmlns:a14="http://schemas.microsoft.com/office/drawing/2010/main" val="0"/>
+                              </a:ext>
+                            </a:extLst>
+                          </a:blip>
+                          <a:srcRect l="31380"/>
+                          <a:stretch/>
+                        </pic:blipFill>
+                        <pic:spPr bwMode="auto">
+                          <a:xfrm>
+                            <a:off x="0" y="0"/>
+                            <a:ext cx="1443162" cy="3116580"/>
+                          </a:xfrm>
+                          <a:prstGeom prst="rect">
+                            <a:avLst/>
+                          </a:prstGeom>
+                          <a:ln>
+                            <a:noFill/>
+                          </a:ln>
+                          <a:extLst>
+                            <a:ext uri="{53640926-AAD7-44D8-BBD7-CCE9431645EC}">
+                              <a14:shadowObscured xmlns:a14="http://schemas.microsoft.com/office/drawing/2010/main"/>
+                            </a:ext>
+                          </a:extLst>
+                        </pic:spPr>
+                      </pic:pic>
+                    </a:graphicData>
+                  </a:graphic>
+                </wp:inline>
+              </w:drawing>
+            </w:r>
+          </w:p>
+        </w:tc>
+        <w:tc>
+          <w:tcPr>
+            <w:tcW w:w="2338" w:type="dxa"/>
+          </w:tcPr>
+          <w:p>
+            <w:pPr>
+              <w:spacing w:line="276" w:lineRule="auto"/>
+            </w:pPr>
+            <w:r>
+              <w:rPr>
+                <w:noProof/>
+              </w:rPr>
+              <w:drawing>
+                <wp:inline distT="0" distB="0" distL="0" distR="0" wp14:anchorId="6D380B17" wp14:editId="1A0E5A1C">
+                  <wp:extent cx="1435089" cy="3105150"/>
+                  <wp:effectExtent l="0" t="0" r="635" b="0"/>
+                  <wp:docPr id="4" name="Picture 4" descr="Table&#10;&#10;Description automatically generated"/>
+                  <wp:cNvGraphicFramePr>
+                    <a:graphicFrameLocks xmlns:a="http://schemas.openxmlformats.org/drawingml/2006/main" noChangeAspect="1"/>
+                  </wp:cNvGraphicFramePr>
+                  <a:graphic xmlns:a="http://schemas.openxmlformats.org/drawingml/2006/main">
+                    <a:graphicData uri="http://schemas.openxmlformats.org/drawingml/2006/picture">
+                      <pic:pic xmlns:pic="http://schemas.openxmlformats.org/drawingml/2006/picture">
+                        <pic:nvPicPr>
+                          <pic:cNvPr id="4" name="Picture 4" descr="Table&#10;&#10;Description automatically generated"/>
+                          <pic:cNvPicPr/>
+                        </pic:nvPicPr>
+                        <pic:blipFill rotWithShape="1">
+                          <a:blip r:embed="rId10">
+                            <a:extLst>
+                              <a:ext uri="{28A0092B-C50C-407E-A947-70E740481C1C}">
+                                <a14:useLocalDpi xmlns:a14="http://schemas.microsoft.com/office/drawing/2010/main" val="0"/>
+                              </a:ext>
+                            </a:extLst>
+                          </a:blip>
+                          <a:srcRect l="31760"/>
+                          <a:stretch/>
+                        </pic:blipFill>
+                        <pic:spPr bwMode="auto">
+                          <a:xfrm>
+                            <a:off x="0" y="0"/>
+                            <a:ext cx="1435172" cy="3105329"/>
+                          </a:xfrm>
+                          <a:prstGeom prst="rect">
+                            <a:avLst/>
+                          </a:prstGeom>
+                          <a:ln>
+                            <a:noFill/>
+                          </a:ln>
+                          <a:extLst>
+                            <a:ext uri="{53640926-AAD7-44D8-BBD7-CCE9431645EC}">
+                              <a14:shadowObscured xmlns:a14="http://schemas.microsoft.com/office/drawing/2010/main"/>
+                            </a:ext>
+                          </a:extLst>
+                        </pic:spPr>
+                      </pic:pic>
+                    </a:graphicData>
+                  </a:graphic>
+                </wp:inline>
+              </w:drawing>
+            </w:r>
+          </w:p>
+        </w:tc>
+      </w:tr>
+    </w:tbl>
+    <w:p>
+      <w:pPr>
+        <w:spacing w:line="276" w:lineRule="auto"/>
+      </w:pPr>
+    </w:p>
+    <w:p>
+      <w:pPr>
+        <w:spacing w:line="276" w:lineRule="auto"/>
+      </w:pPr>
+    </w:p>
+    <w:p>
+      <w:pPr>
+        <w:spacing w:line="276" w:lineRule="auto"/>
+        <w:jc w:val="center"/>
+      </w:pPr>
+      <w:r>
+        <w:rPr>
+          <w:noProof/>
+        </w:rPr>
+        <w:lastRenderedPageBreak/>
+        <w:drawing>
+          <wp:inline distT="0" distB="0" distL="0" distR="0" wp14:anchorId="690F0834" wp14:editId="4577DDBB">
+            <wp:extent cx="3566160" cy="4084324"/>
+            <wp:effectExtent l="0" t="0" r="2540" b="5080"/>
+            <wp:docPr id="6" name="Picture 6" descr="Graphical user interface, text, application&#10;&#10;Description automatically generated"/>
+            <wp:cNvGraphicFramePr>
+              <a:graphicFrameLocks xmlns:a="http://schemas.openxmlformats.org/drawingml/2006/main" noChangeAspect="1"/>
+            </wp:cNvGraphicFramePr>
+            <a:graphic xmlns:a="http://schemas.openxmlformats.org/drawingml/2006/main">
+              <a:graphicData uri="http://schemas.openxmlformats.org/drawingml/2006/picture">
+                <pic:pic xmlns:pic="http://schemas.openxmlformats.org/drawingml/2006/picture">
+                  <pic:nvPicPr>
+                    <pic:cNvPr id="6" name="Picture 6" descr="Graphical user interface, text, application&#10;&#10;Description automatically generated"/>
+                    <pic:cNvPicPr/>
+                  </pic:nvPicPr>
+                  <pic:blipFill>
+                    <a:blip r:embed="rId11">
+                      <a:extLst>
+                        <a:ext uri="{28A0092B-C50C-407E-A947-70E740481C1C}">
+                          <a14:useLocalDpi xmlns:a14="http://schemas.microsoft.com/office/drawing/2010/main" val="0"/>
+                        </a:ext>
+                      </a:extLst>
+                    </a:blip>
+                    <a:stretch>
+                      <a:fillRect/>
+                    </a:stretch>
+                  </pic:blipFill>
+                  <pic:spPr>
+                    <a:xfrm>
+                      <a:off x="0" y="0"/>
+                      <a:ext cx="3566160" cy="4084324"/>
+                    </a:xfrm>
+                    <a:prstGeom prst="rect">
+                      <a:avLst/>
+                    </a:prstGeom>
+                  </pic:spPr>
+                </pic:pic>
+              </a:graphicData>
+            </a:graphic>
+          </wp:inline>
+        </w:drawing>
+      </w:r>
+    </w:p>
+    <w:p>
+      <w:pPr>
+        <w:spacing w:line="276" w:lineRule="auto"/>
+        <w:rPr>
+          <w:rFonts w:asciiTheme="minorHAnsi" w:hAnsiTheme="minorHAnsi" w:cstheme="minorHAnsi"/>
+          <w:b/>
+          <w:bCs/>
+          <w:sz w:val="22"/>
+          <w:szCs w:val="22"/>
+        </w:rPr>
+      </w:pPr>
+      <w:r>
+        <w:rPr>
+          <w:rFonts w:asciiTheme="minorHAnsi" w:hAnsiTheme="minorHAnsi" w:cstheme="minorHAnsi"/>
+          <w:b/>
+          <w:bCs/>
+          <w:sz w:val="22"/>
+          <w:szCs w:val="22"/>
+        </w:rPr>
+        <w:t>It appears that all of the variables may contribute to coronary artery disease, and there may also be an interaction between ECG and Sex.</w:t>
+      </w:r>
+    </w:p>
+    <w:p>
+      <w:pPr>
+        <w:spacing w:line="276" w:lineRule="auto"/>
+        <w:rPr>
+          <w:b/>
+          <w:bCs/>
+        </w:rPr>
+      </w:pPr>
+    </w:p>
+    <w:p>
+      <w:pPr>
         <w:pStyle w:val="ListParagraph"/>
         <w:numPr>
           <w:ilvl w:val="0"/>
@@ -340,8 +882,314 @@
           <w:sz w:val="22"/>
           <w:szCs w:val="22"/>
         </w:rPr>
-        <w:t>Does the result tell us that our model fits reasonable or not?</w:t>
-      </w:r>
+        <w:t>Does the result tell us that our model fit</w:t>
+      </w:r>
+      <w:r>
+        <w:rPr>
+          <w:rFonts w:ascii="Calibri" w:hAnsi="Calibri"/>
+          <w:sz w:val="22"/>
+          <w:szCs w:val="22"/>
+        </w:rPr>
+        <w:t xml:space="preserve"> is </w:t>
+      </w:r>
+      <w:r>
+        <w:rPr>
+          <w:rFonts w:ascii="Calibri" w:hAnsi="Calibri"/>
+          <w:sz w:val="22"/>
+          <w:szCs w:val="22"/>
+        </w:rPr>
+        <w:t>reasonable or not?</w:t>
+      </w:r>
+    </w:p>
+    <w:p>
+      <w:pPr>
+        <w:spacing w:line="276" w:lineRule="auto"/>
+      </w:pPr>
+    </w:p>
+    <w:p>
+      <w:pPr>
+        <w:rPr>
+          <w:rFonts w:asciiTheme="minorHAnsi" w:eastAsiaTheme="minorHAnsi" w:hAnsiTheme="minorHAnsi" w:cstheme="minorHAnsi"/>
+          <w:b/>
+          <w:bCs/>
+          <w:sz w:val="22"/>
+          <w:szCs w:val="22"/>
+        </w:rPr>
+      </w:pPr>
+      <w:r>
+        <w:rPr>
+          <w:rFonts w:asciiTheme="minorHAnsi" w:eastAsiaTheme="minorHAnsi" w:hAnsiTheme="minorHAnsi" w:cstheme="minorHAnsi"/>
+          <w:b/>
+          <w:bCs/>
+          <w:sz w:val="22"/>
+          <w:szCs w:val="22"/>
+        </w:rPr>
+        <w:t>With a p-value of 0.5806, t</w:t>
+      </w:r>
+      <w:r>
+        <w:rPr>
+          <w:rFonts w:asciiTheme="minorHAnsi" w:eastAsiaTheme="minorHAnsi" w:hAnsiTheme="minorHAnsi" w:cstheme="minorHAnsi"/>
+          <w:b/>
+          <w:bCs/>
+          <w:sz w:val="22"/>
+          <w:szCs w:val="22"/>
+        </w:rPr>
+        <w:t>he Hosmer-</w:t>
+      </w:r>
+      <w:proofErr w:type="spellStart"/>
+      <w:r>
+        <w:rPr>
+          <w:rFonts w:asciiTheme="minorHAnsi" w:eastAsiaTheme="minorHAnsi" w:hAnsiTheme="minorHAnsi" w:cstheme="minorHAnsi"/>
+          <w:b/>
+          <w:bCs/>
+          <w:sz w:val="22"/>
+          <w:szCs w:val="22"/>
+        </w:rPr>
+        <w:t>Lemeshow</w:t>
+      </w:r>
+      <w:proofErr w:type="spellEnd"/>
+      <w:r>
+        <w:rPr>
+          <w:rFonts w:asciiTheme="minorHAnsi" w:eastAsiaTheme="minorHAnsi" w:hAnsiTheme="minorHAnsi" w:cstheme="minorHAnsi"/>
+          <w:b/>
+          <w:bCs/>
+          <w:sz w:val="22"/>
+          <w:szCs w:val="22"/>
+        </w:rPr>
+        <w:t xml:space="preserve"> test does not provide evidence that the predicted probabilities deviate from the observed probabilities</w:t>
+      </w:r>
+      <w:r>
+        <w:rPr>
+          <w:rFonts w:asciiTheme="minorHAnsi" w:eastAsiaTheme="minorHAnsi" w:hAnsiTheme="minorHAnsi" w:cstheme="minorHAnsi"/>
+          <w:b/>
+          <w:bCs/>
+          <w:sz w:val="22"/>
+          <w:szCs w:val="22"/>
+        </w:rPr>
+        <w:t>.</w:t>
+      </w:r>
+    </w:p>
+    <w:p>
+      <w:pPr>
+        <w:spacing w:line="276" w:lineRule="auto"/>
+      </w:pPr>
+    </w:p>
+    <w:p>
+      <w:pPr>
+        <w:spacing w:line="276" w:lineRule="auto"/>
+        <w:jc w:val="center"/>
+      </w:pPr>
+      <w:r>
+        <w:rPr>
+          <w:noProof/>
+        </w:rPr>
+        <w:drawing>
+          <wp:inline distT="0" distB="0" distL="0" distR="0" wp14:anchorId="74B0C16A" wp14:editId="67088E67">
+            <wp:extent cx="2651760" cy="1030182"/>
+            <wp:effectExtent l="0" t="0" r="2540" b="0"/>
+            <wp:docPr id="8" name="Picture 8" descr="Graphical user interface, application&#10;&#10;Description automatically generated"/>
+            <wp:cNvGraphicFramePr>
+              <a:graphicFrameLocks xmlns:a="http://schemas.openxmlformats.org/drawingml/2006/main" noChangeAspect="1"/>
+            </wp:cNvGraphicFramePr>
+            <a:graphic xmlns:a="http://schemas.openxmlformats.org/drawingml/2006/main">
+              <a:graphicData uri="http://schemas.openxmlformats.org/drawingml/2006/picture">
+                <pic:pic xmlns:pic="http://schemas.openxmlformats.org/drawingml/2006/picture">
+                  <pic:nvPicPr>
+                    <pic:cNvPr id="8" name="Picture 8" descr="Graphical user interface, application&#10;&#10;Description automatically generated"/>
+                    <pic:cNvPicPr/>
+                  </pic:nvPicPr>
+                  <pic:blipFill>
+                    <a:blip r:embed="rId12">
+                      <a:extLst>
+                        <a:ext uri="{28A0092B-C50C-407E-A947-70E740481C1C}">
+                          <a14:useLocalDpi xmlns:a14="http://schemas.microsoft.com/office/drawing/2010/main" val="0"/>
+                        </a:ext>
+                      </a:extLst>
+                    </a:blip>
+                    <a:stretch>
+                      <a:fillRect/>
+                    </a:stretch>
+                  </pic:blipFill>
+                  <pic:spPr>
+                    <a:xfrm>
+                      <a:off x="0" y="0"/>
+                      <a:ext cx="2651760" cy="1030182"/>
+                    </a:xfrm>
+                    <a:prstGeom prst="rect">
+                      <a:avLst/>
+                    </a:prstGeom>
+                  </pic:spPr>
+                </pic:pic>
+              </a:graphicData>
+            </a:graphic>
+          </wp:inline>
+        </w:drawing>
+      </w:r>
+    </w:p>
+    <w:p>
+      <w:pPr>
+        <w:spacing w:line="276" w:lineRule="auto"/>
+        <w:jc w:val="center"/>
+      </w:pPr>
+      <w:r>
+        <w:rPr>
+          <w:noProof/>
+        </w:rPr>
+        <w:lastRenderedPageBreak/>
+        <w:drawing>
+          <wp:inline distT="0" distB="0" distL="0" distR="0" wp14:anchorId="39F2DA9E" wp14:editId="41526371">
+            <wp:extent cx="2926080" cy="2194560"/>
+            <wp:effectExtent l="0" t="0" r="0" b="2540"/>
+            <wp:docPr id="10" name="Picture 10" descr="Chart, scatter chart&#10;&#10;Description automatically generated"/>
+            <wp:cNvGraphicFramePr>
+              <a:graphicFrameLocks xmlns:a="http://schemas.openxmlformats.org/drawingml/2006/main" noChangeAspect="1"/>
+            </wp:cNvGraphicFramePr>
+            <a:graphic xmlns:a="http://schemas.openxmlformats.org/drawingml/2006/main">
+              <a:graphicData uri="http://schemas.openxmlformats.org/drawingml/2006/picture">
+                <pic:pic xmlns:pic="http://schemas.openxmlformats.org/drawingml/2006/picture">
+                  <pic:nvPicPr>
+                    <pic:cNvPr id="10" name="Picture 10" descr="Chart, scatter chart&#10;&#10;Description automatically generated"/>
+                    <pic:cNvPicPr/>
+                  </pic:nvPicPr>
+                  <pic:blipFill>
+                    <a:blip r:embed="rId13">
+                      <a:extLst>
+                        <a:ext uri="{28A0092B-C50C-407E-A947-70E740481C1C}">
+                          <a14:useLocalDpi xmlns:a14="http://schemas.microsoft.com/office/drawing/2010/main" val="0"/>
+                        </a:ext>
+                      </a:extLst>
+                    </a:blip>
+                    <a:stretch>
+                      <a:fillRect/>
+                    </a:stretch>
+                  </pic:blipFill>
+                  <pic:spPr>
+                    <a:xfrm>
+                      <a:off x="0" y="0"/>
+                      <a:ext cx="2926080" cy="2194560"/>
+                    </a:xfrm>
+                    <a:prstGeom prst="rect">
+                      <a:avLst/>
+                    </a:prstGeom>
+                  </pic:spPr>
+                </pic:pic>
+              </a:graphicData>
+            </a:graphic>
+          </wp:inline>
+        </w:drawing>
+      </w:r>
+      <w:r>
+        <w:rPr>
+          <w:noProof/>
+        </w:rPr>
+        <w:drawing>
+          <wp:inline distT="0" distB="0" distL="0" distR="0" wp14:anchorId="595E227D" wp14:editId="5C68A920">
+            <wp:extent cx="2926080" cy="2194560"/>
+            <wp:effectExtent l="0" t="0" r="0" b="2540"/>
+            <wp:docPr id="12" name="Picture 12" descr="Chart, scatter chart&#10;&#10;Description automatically generated"/>
+            <wp:cNvGraphicFramePr>
+              <a:graphicFrameLocks xmlns:a="http://schemas.openxmlformats.org/drawingml/2006/main" noChangeAspect="1"/>
+            </wp:cNvGraphicFramePr>
+            <a:graphic xmlns:a="http://schemas.openxmlformats.org/drawingml/2006/main">
+              <a:graphicData uri="http://schemas.openxmlformats.org/drawingml/2006/picture">
+                <pic:pic xmlns:pic="http://schemas.openxmlformats.org/drawingml/2006/picture">
+                  <pic:nvPicPr>
+                    <pic:cNvPr id="12" name="Picture 12" descr="Chart, scatter chart&#10;&#10;Description automatically generated"/>
+                    <pic:cNvPicPr/>
+                  </pic:nvPicPr>
+                  <pic:blipFill>
+                    <a:blip r:embed="rId14">
+                      <a:extLst>
+                        <a:ext uri="{28A0092B-C50C-407E-A947-70E740481C1C}">
+                          <a14:useLocalDpi xmlns:a14="http://schemas.microsoft.com/office/drawing/2010/main" val="0"/>
+                        </a:ext>
+                      </a:extLst>
+                    </a:blip>
+                    <a:stretch>
+                      <a:fillRect/>
+                    </a:stretch>
+                  </pic:blipFill>
+                  <pic:spPr>
+                    <a:xfrm>
+                      <a:off x="0" y="0"/>
+                      <a:ext cx="2926080" cy="2194560"/>
+                    </a:xfrm>
+                    <a:prstGeom prst="rect">
+                      <a:avLst/>
+                    </a:prstGeom>
+                  </pic:spPr>
+                </pic:pic>
+              </a:graphicData>
+            </a:graphic>
+          </wp:inline>
+        </w:drawing>
+      </w:r>
+    </w:p>
+    <w:p>
+      <w:pPr>
+        <w:spacing w:line="276" w:lineRule="auto"/>
+        <w:jc w:val="center"/>
+      </w:pPr>
+    </w:p>
+    <w:p>
+      <w:pPr>
+        <w:spacing w:line="276" w:lineRule="auto"/>
+        <w:jc w:val="center"/>
+      </w:pPr>
+      <w:r>
+        <w:tab/>
+      </w:r>
+      <w:r>
+        <w:rPr>
+          <w:noProof/>
+        </w:rPr>
+        <w:drawing>
+          <wp:inline distT="0" distB="0" distL="0" distR="0" wp14:anchorId="278D47B5" wp14:editId="65382679">
+            <wp:extent cx="2926080" cy="2194560"/>
+            <wp:effectExtent l="0" t="0" r="0" b="2540"/>
+            <wp:docPr id="13" name="Picture 13" descr="Chart, scatter chart&#10;&#10;Description automatically generated"/>
+            <wp:cNvGraphicFramePr>
+              <a:graphicFrameLocks xmlns:a="http://schemas.openxmlformats.org/drawingml/2006/main" noChangeAspect="1"/>
+            </wp:cNvGraphicFramePr>
+            <a:graphic xmlns:a="http://schemas.openxmlformats.org/drawingml/2006/main">
+              <a:graphicData uri="http://schemas.openxmlformats.org/drawingml/2006/picture">
+                <pic:pic xmlns:pic="http://schemas.openxmlformats.org/drawingml/2006/picture">
+                  <pic:nvPicPr>
+                    <pic:cNvPr id="13" name="Picture 13" descr="Chart, scatter chart&#10;&#10;Description automatically generated"/>
+                    <pic:cNvPicPr/>
+                  </pic:nvPicPr>
+                  <pic:blipFill>
+                    <a:blip r:embed="rId15">
+                      <a:extLst>
+                        <a:ext uri="{28A0092B-C50C-407E-A947-70E740481C1C}">
+                          <a14:useLocalDpi xmlns:a14="http://schemas.microsoft.com/office/drawing/2010/main" val="0"/>
+                        </a:ext>
+                      </a:extLst>
+                    </a:blip>
+                    <a:stretch>
+                      <a:fillRect/>
+                    </a:stretch>
+                  </pic:blipFill>
+                  <pic:spPr>
+                    <a:xfrm>
+                      <a:off x="0" y="0"/>
+                      <a:ext cx="2926080" cy="2194560"/>
+                    </a:xfrm>
+                    <a:prstGeom prst="rect">
+                      <a:avLst/>
+                    </a:prstGeom>
+                  </pic:spPr>
+                </pic:pic>
+              </a:graphicData>
+            </a:graphic>
+          </wp:inline>
+        </w:drawing>
+      </w:r>
+    </w:p>
+    <w:p>
+      <w:pPr>
+        <w:spacing w:line="276" w:lineRule="auto"/>
+      </w:pPr>
     </w:p>
     <w:p>
       <w:pPr>
@@ -362,9 +1210,8 @@
       </w:r>
       <w:r>
         <w:rPr>
-          <w:rFonts w:ascii="Calibri" w:hAnsi="Calibri"/>
-          <w:sz w:val="22"/>
-          <w:szCs w:val="22"/>
+          <w:rFonts w:ascii="Cambria Math" w:hAnsi="Cambria Math"/>
+          <w:color w:val="4472C4" w:themeColor="accent1"/>
         </w:rPr>
         <w:t>Age</w:t>
       </w:r>
@@ -408,6 +1255,102 @@
         </w:rPr>
         <w:t>?</w:t>
       </w:r>
+    </w:p>
+    <w:p>
+      <w:pPr>
+        <w:spacing w:line="276" w:lineRule="auto"/>
+        <w:jc w:val="center"/>
+      </w:pPr>
+      <w:r>
+        <w:rPr>
+          <w:noProof/>
+        </w:rPr>
+        <w:drawing>
+          <wp:inline distT="0" distB="0" distL="0" distR="0" wp14:anchorId="55AD5573" wp14:editId="62D298B2">
+            <wp:extent cx="2651244" cy="1215722"/>
+            <wp:effectExtent l="0" t="0" r="3175" b="3810"/>
+            <wp:docPr id="15" name="Picture 15" descr="Table&#10;&#10;Description automatically generated"/>
+            <wp:cNvGraphicFramePr>
+              <a:graphicFrameLocks xmlns:a="http://schemas.openxmlformats.org/drawingml/2006/main" noChangeAspect="1"/>
+            </wp:cNvGraphicFramePr>
+            <a:graphic xmlns:a="http://schemas.openxmlformats.org/drawingml/2006/main">
+              <a:graphicData uri="http://schemas.openxmlformats.org/drawingml/2006/picture">
+                <pic:pic xmlns:pic="http://schemas.openxmlformats.org/drawingml/2006/picture">
+                  <pic:nvPicPr>
+                    <pic:cNvPr id="15" name="Picture 15" descr="Table&#10;&#10;Description automatically generated"/>
+                    <pic:cNvPicPr/>
+                  </pic:nvPicPr>
+                  <pic:blipFill rotWithShape="1">
+                    <a:blip r:embed="rId16">
+                      <a:extLst>
+                        <a:ext uri="{28A0092B-C50C-407E-A947-70E740481C1C}">
+                          <a14:useLocalDpi xmlns:a14="http://schemas.microsoft.com/office/drawing/2010/main" val="0"/>
+                        </a:ext>
+                      </a:extLst>
+                    </a:blip>
+                    <a:srcRect t="42713"/>
+                    <a:stretch/>
+                  </pic:blipFill>
+                  <pic:spPr bwMode="auto">
+                    <a:xfrm>
+                      <a:off x="0" y="0"/>
+                      <a:ext cx="2651760" cy="1215959"/>
+                    </a:xfrm>
+                    <a:prstGeom prst="rect">
+                      <a:avLst/>
+                    </a:prstGeom>
+                    <a:ln>
+                      <a:noFill/>
+                    </a:ln>
+                    <a:extLst>
+                      <a:ext uri="{53640926-AAD7-44D8-BBD7-CCE9431645EC}">
+                        <a14:shadowObscured xmlns:a14="http://schemas.microsoft.com/office/drawing/2010/main"/>
+                      </a:ext>
+                    </a:extLst>
+                  </pic:spPr>
+                </pic:pic>
+              </a:graphicData>
+            </a:graphic>
+          </wp:inline>
+        </w:drawing>
+      </w:r>
+    </w:p>
+    <w:p>
+      <w:pPr>
+        <w:spacing w:line="276" w:lineRule="auto"/>
+        <w:rPr>
+          <w:rFonts w:asciiTheme="minorHAnsi" w:hAnsiTheme="minorHAnsi" w:cstheme="minorHAnsi"/>
+          <w:b/>
+          <w:bCs/>
+          <w:sz w:val="22"/>
+          <w:szCs w:val="22"/>
+        </w:rPr>
+      </w:pPr>
+      <w:r>
+        <w:rPr>
+          <w:rFonts w:asciiTheme="minorHAnsi" w:hAnsiTheme="minorHAnsi" w:cstheme="minorHAnsi"/>
+          <w:b/>
+          <w:bCs/>
+          <w:sz w:val="22"/>
+          <w:szCs w:val="22"/>
+        </w:rPr>
+        <w:t xml:space="preserve">Holding all other values equal, </w:t>
+      </w:r>
+      <w:r>
+        <w:rPr>
+          <w:rFonts w:asciiTheme="minorHAnsi" w:hAnsiTheme="minorHAnsi" w:cstheme="minorHAnsi"/>
+          <w:b/>
+          <w:bCs/>
+          <w:sz w:val="22"/>
+          <w:szCs w:val="22"/>
+        </w:rPr>
+        <w:t>each additional year in age corresponds to a 1.1 time increase in the odds of having coronary artery disease.</w:t>
+      </w:r>
+    </w:p>
+    <w:p>
+      <w:pPr>
+        <w:spacing w:line="276" w:lineRule="auto"/>
+      </w:pPr>
     </w:p>
     <w:p>
       <w:pPr>
@@ -428,9 +1371,8 @@
       </w:r>
       <w:r>
         <w:rPr>
-          <w:rFonts w:ascii="Calibri" w:hAnsi="Calibri"/>
-          <w:sz w:val="22"/>
-          <w:szCs w:val="22"/>
+          <w:rFonts w:ascii="Cambria Math" w:hAnsi="Cambria Math"/>
+          <w:color w:val="4472C4" w:themeColor="accent1"/>
         </w:rPr>
         <w:t>Age</w:t>
       </w:r>
@@ -496,15 +1438,31 @@
           <w:sz w:val="22"/>
           <w:szCs w:val="22"/>
         </w:rPr>
-        <w:t xml:space="preserve">who is 45years of age given they are both males and have the same ECG </w:t>
-      </w:r>
-      <w:r>
-        <w:rPr>
-          <w:rFonts w:ascii="Calibri" w:hAnsi="Calibri"/>
-          <w:sz w:val="22"/>
-          <w:szCs w:val="22"/>
-        </w:rPr>
-        <w:t xml:space="preserve">result? </w:t>
+        <w:t>who is 45</w:t>
+      </w:r>
+      <w:r>
+        <w:rPr>
+          <w:rFonts w:ascii="Calibri" w:hAnsi="Calibri"/>
+          <w:sz w:val="22"/>
+          <w:szCs w:val="22"/>
+        </w:rPr>
+        <w:t xml:space="preserve"> </w:t>
+      </w:r>
+      <w:r>
+        <w:rPr>
+          <w:rFonts w:ascii="Calibri" w:hAnsi="Calibri"/>
+          <w:sz w:val="22"/>
+          <w:szCs w:val="22"/>
+        </w:rPr>
+        <w:t xml:space="preserve">years of age given they are both males and have the same ECG </w:t>
+      </w:r>
+      <w:r>
+        <w:rPr>
+          <w:rFonts w:ascii="Calibri" w:hAnsi="Calibri"/>
+          <w:sz w:val="22"/>
+          <w:szCs w:val="22"/>
+        </w:rPr>
+        <w:t xml:space="preserve">result </w:t>
       </w:r>
       <w:r>
         <w:rPr>
@@ -520,7 +1478,31 @@
           <w:sz w:val="22"/>
           <w:szCs w:val="22"/>
         </w:rPr>
-        <w:t xml:space="preserve"> Pay attention to the output you may need to do </w:t>
+        <w:t>?</w:t>
+      </w:r>
+      <w:r>
+        <w:rPr>
+          <w:rFonts w:ascii="Calibri" w:hAnsi="Calibri"/>
+          <w:sz w:val="22"/>
+          <w:szCs w:val="22"/>
+        </w:rPr>
+        <w:t xml:space="preserve"> Pay attention to the output</w:t>
+      </w:r>
+      <w:r>
+        <w:rPr>
+          <w:rFonts w:ascii="Calibri" w:hAnsi="Calibri"/>
+          <w:sz w:val="22"/>
+          <w:szCs w:val="22"/>
+        </w:rPr>
+        <w:t xml:space="preserve"> as</w:t>
+      </w:r>
+      <w:r>
+        <w:rPr>
+          <w:rFonts w:ascii="Calibri" w:hAnsi="Calibri"/>
+          <w:sz w:val="22"/>
+          <w:szCs w:val="22"/>
+        </w:rPr>
+        <w:t xml:space="preserve"> you may need to do </w:t>
       </w:r>
       <w:r>
         <w:rPr>
@@ -553,6 +1535,115 @@
           <w:szCs w:val="22"/>
         </w:rPr>
         <w:t>.</w:t>
+      </w:r>
+    </w:p>
+    <w:p>
+      <w:pPr>
+        <w:spacing w:line="276" w:lineRule="auto"/>
+        <w:rPr>
+          <w:b/>
+          <w:bCs/>
+        </w:rPr>
+      </w:pPr>
+      <m:oMathPara>
+        <m:oMath>
+          <m:r>
+            <m:rPr>
+              <m:sty m:val="b"/>
+            </m:rPr>
+            <w:rPr>
+              <w:rFonts w:ascii="Cambria Math" w:hAnsi="Cambria Math"/>
+            </w:rPr>
+            <m:t>exp</m:t>
+          </m:r>
+          <m:d>
+            <m:dPr>
+              <m:begChr m:val="["/>
+              <m:endChr m:val="]"/>
+              <m:ctrlPr>
+                <w:rPr>
+                  <w:rFonts w:ascii="Cambria Math" w:hAnsi="Cambria Math"/>
+                  <w:b/>
+                  <w:bCs/>
+                </w:rPr>
+              </m:ctrlPr>
+            </m:dPr>
+            <m:e>
+              <m:r>
+                <m:rPr>
+                  <m:sty m:val="bi"/>
+                </m:rPr>
+                <w:rPr>
+                  <w:rFonts w:ascii="Cambria Math" w:hAnsi="Cambria Math"/>
+                </w:rPr>
+                <m:t>0.0956</m:t>
+              </m:r>
+              <m:d>
+                <m:dPr>
+                  <m:ctrlPr>
+                    <w:rPr>
+                      <w:rFonts w:ascii="Cambria Math" w:hAnsi="Cambria Math"/>
+                      <w:b/>
+                      <w:bCs/>
+                      <w:i/>
+                    </w:rPr>
+                  </m:ctrlPr>
+                </m:dPr>
+                <m:e>
+                  <m:r>
+                    <m:rPr>
+                      <m:sty m:val="bi"/>
+                    </m:rPr>
+                    <w:rPr>
+                      <w:rFonts w:ascii="Cambria Math" w:hAnsi="Cambria Math"/>
+                    </w:rPr>
+                    <m:t>55-45</m:t>
+                  </m:r>
+                </m:e>
+              </m:d>
+              <m:ctrlPr>
+                <w:rPr>
+                  <w:rFonts w:ascii="Cambria Math" w:hAnsi="Cambria Math"/>
+                  <w:b/>
+                  <w:bCs/>
+                  <w:i/>
+                </w:rPr>
+              </m:ctrlPr>
+            </m:e>
+          </m:d>
+          <m:r>
+            <m:rPr>
+              <m:sty m:val="bi"/>
+            </m:rPr>
+            <w:rPr>
+              <w:rFonts w:ascii="Cambria Math" w:hAnsi="Cambria Math"/>
+            </w:rPr>
+            <m:t>=2.601271</m:t>
+          </m:r>
+        </m:oMath>
+      </m:oMathPara>
+    </w:p>
+    <w:p>
+      <w:pPr>
+        <w:spacing w:line="276" w:lineRule="auto"/>
+        <w:rPr>
+          <w:rFonts w:asciiTheme="minorHAnsi" w:hAnsiTheme="minorHAnsi" w:cstheme="minorHAnsi"/>
+          <w:b/>
+          <w:bCs/>
+          <w:sz w:val="22"/>
+          <w:szCs w:val="22"/>
+        </w:rPr>
+      </w:pPr>
+      <w:r>
+        <w:rPr>
+          <w:rFonts w:asciiTheme="minorHAnsi" w:hAnsiTheme="minorHAnsi" w:cstheme="minorHAnsi"/>
+          <w:b/>
+          <w:bCs/>
+          <w:sz w:val="22"/>
+          <w:szCs w:val="22"/>
+        </w:rPr>
+        <w:lastRenderedPageBreak/>
+        <w:t xml:space="preserve">The odds of a male age 55 having coronary artery disease are 2.6 times more likely than a male age 45. </w:t>
       </w:r>
     </w:p>
     <w:p>
@@ -610,7 +1701,14 @@
           <w:sz w:val="22"/>
           <w:szCs w:val="22"/>
         </w:rPr>
-        <w:t>has measurement ECG</w:t>
+        <w:t xml:space="preserve">has measurement </w:t>
+      </w:r>
+      <w:r>
+        <w:rPr>
+          <w:rFonts w:ascii="Cambria Math" w:hAnsi="Cambria Math"/>
+          <w:color w:val="4472C4" w:themeColor="accent1"/>
+        </w:rPr>
+        <w:t>ECG</w:t>
       </w:r>
       <w:r>
         <w:rPr>
@@ -650,7 +1748,14 @@
           <w:sz w:val="22"/>
           <w:szCs w:val="22"/>
         </w:rPr>
-        <w:t>, Age</w:t>
+        <w:t xml:space="preserve">, </w:t>
+      </w:r>
+      <w:r>
+        <w:rPr>
+          <w:rFonts w:ascii="Cambria Math" w:hAnsi="Cambria Math"/>
+          <w:color w:val="4472C4" w:themeColor="accent1"/>
+        </w:rPr>
+        <w:t>Age</w:t>
       </w:r>
       <w:r>
         <w:rPr>
@@ -694,9 +1799,8 @@
       </w:r>
       <w:r>
         <w:rPr>
-          <w:rFonts w:ascii="Calibri" w:hAnsi="Calibri"/>
-          <w:sz w:val="22"/>
-          <w:szCs w:val="22"/>
+          <w:rFonts w:ascii="Cambria Math" w:hAnsi="Cambria Math"/>
+          <w:color w:val="4472C4" w:themeColor="accent1"/>
         </w:rPr>
         <w:t>Sex</w:t>
       </w:r>
@@ -805,6 +1909,255 @@
         <w:t>)</w:t>
       </w:r>
     </w:p>
+    <w:p>
+      <w:pPr>
+        <w:spacing w:line="276" w:lineRule="auto"/>
+        <w:rPr>
+          <w:b/>
+          <w:bCs/>
+        </w:rPr>
+      </w:pPr>
+      <w:bookmarkStart w:id="3" w:name="_Hlk55906722"/>
+      <m:oMathPara>
+        <m:oMath>
+          <m:r>
+            <m:rPr>
+              <m:sty m:val="bi"/>
+            </m:rPr>
+            <w:rPr>
+              <w:rFonts w:ascii="Cambria Math" w:hAnsi="Cambria Math"/>
+            </w:rPr>
+            <m:t>logit</m:t>
+          </m:r>
+          <m:d>
+            <m:dPr>
+              <m:ctrlPr>
+                <w:rPr>
+                  <w:rFonts w:ascii="Cambria Math" w:hAnsi="Cambria Math"/>
+                  <w:b/>
+                  <w:bCs/>
+                  <w:i/>
+                </w:rPr>
+              </m:ctrlPr>
+            </m:dPr>
+            <m:e>
+              <m:acc>
+                <m:accPr>
+                  <m:ctrlPr>
+                    <w:rPr>
+                      <w:rFonts w:ascii="Cambria Math" w:hAnsi="Cambria Math"/>
+                      <w:b/>
+                      <w:bCs/>
+                      <w:i/>
+                    </w:rPr>
+                  </m:ctrlPr>
+                </m:accPr>
+                <m:e>
+                  <m:r>
+                    <m:rPr>
+                      <m:sty m:val="bi"/>
+                    </m:rPr>
+                    <w:rPr>
+                      <w:rFonts w:ascii="Cambria Math" w:hAnsi="Cambria Math"/>
+                    </w:rPr>
+                    <m:t>π</m:t>
+                  </m:r>
+                </m:e>
+              </m:acc>
+            </m:e>
+          </m:d>
+          <m:r>
+            <m:rPr>
+              <m:sty m:val="bi"/>
+            </m:rPr>
+            <w:rPr>
+              <w:rFonts w:ascii="Cambria Math" w:hAnsi="Cambria Math"/>
+            </w:rPr>
+            <m:t>=</m:t>
+          </m:r>
+          <w:bookmarkEnd w:id="3"/>
+          <m:r>
+            <m:rPr>
+              <m:sty m:val="bi"/>
+            </m:rPr>
+            <w:rPr>
+              <w:rFonts w:ascii="Cambria Math" w:hAnsi="Cambria Math"/>
+            </w:rPr>
+            <m:t>-2.9278-1.5593</m:t>
+          </m:r>
+          <m:d>
+            <m:dPr>
+              <m:ctrlPr>
+                <w:rPr>
+                  <w:rFonts w:ascii="Cambria Math" w:hAnsi="Cambria Math"/>
+                  <w:b/>
+                  <w:bCs/>
+                  <w:i/>
+                </w:rPr>
+              </m:ctrlPr>
+            </m:dPr>
+            <m:e>
+              <m:r>
+                <m:rPr>
+                  <m:sty m:val="bi"/>
+                </m:rPr>
+                <w:rPr>
+                  <w:rFonts w:ascii="Cambria Math" w:hAnsi="Cambria Math"/>
+                </w:rPr>
+                <m:t>2</m:t>
+              </m:r>
+            </m:e>
+          </m:d>
+          <m:r>
+            <m:rPr>
+              <m:sty m:val="bi"/>
+            </m:rPr>
+            <w:rPr>
+              <w:rFonts w:ascii="Cambria Math" w:hAnsi="Cambria Math"/>
+            </w:rPr>
+            <m:t>+0.0956(50)</m:t>
+          </m:r>
+        </m:oMath>
+      </m:oMathPara>
+    </w:p>
+    <w:p>
+      <w:pPr>
+        <w:spacing w:line="276" w:lineRule="auto"/>
+        <w:rPr>
+          <w:b/>
+          <w:bCs/>
+        </w:rPr>
+      </w:pPr>
+      <w:bookmarkStart w:id="4" w:name="_Hlk55906791"/>
+      <m:oMathPara>
+        <m:oMath>
+          <m:r>
+            <m:rPr>
+              <m:sty m:val="bi"/>
+            </m:rPr>
+            <w:rPr>
+              <w:rFonts w:ascii="Cambria Math" w:hAnsi="Cambria Math"/>
+            </w:rPr>
+            <m:t>logit</m:t>
+          </m:r>
+          <m:d>
+            <m:dPr>
+              <m:ctrlPr>
+                <w:rPr>
+                  <w:rFonts w:ascii="Cambria Math" w:hAnsi="Cambria Math"/>
+                  <w:b/>
+                  <w:bCs/>
+                  <w:i/>
+                </w:rPr>
+              </m:ctrlPr>
+            </m:dPr>
+            <m:e>
+              <m:acc>
+                <m:accPr>
+                  <m:ctrlPr>
+                    <w:rPr>
+                      <w:rFonts w:ascii="Cambria Math" w:hAnsi="Cambria Math"/>
+                      <w:b/>
+                      <w:bCs/>
+                      <w:i/>
+                    </w:rPr>
+                  </m:ctrlPr>
+                </m:accPr>
+                <m:e>
+                  <m:r>
+                    <m:rPr>
+                      <m:sty m:val="bi"/>
+                    </m:rPr>
+                    <w:rPr>
+                      <w:rFonts w:ascii="Cambria Math" w:hAnsi="Cambria Math"/>
+                    </w:rPr>
+                    <m:t>π</m:t>
+                  </m:r>
+                </m:e>
+              </m:acc>
+            </m:e>
+          </m:d>
+          <m:r>
+            <m:rPr>
+              <m:sty m:val="bi"/>
+            </m:rPr>
+            <w:rPr>
+              <w:rFonts w:ascii="Cambria Math" w:hAnsi="Cambria Math"/>
+            </w:rPr>
+            <m:t>=-2.9278-3.1186+4.78</m:t>
+          </m:r>
+        </m:oMath>
+      </m:oMathPara>
+    </w:p>
+    <w:p>
+      <w:pPr>
+        <w:spacing w:line="276" w:lineRule="auto"/>
+        <w:rPr>
+          <w:b/>
+          <w:bCs/>
+        </w:rPr>
+      </w:pPr>
+      <m:oMathPara>
+        <m:oMath>
+          <m:r>
+            <m:rPr>
+              <m:sty m:val="bi"/>
+            </m:rPr>
+            <w:rPr>
+              <w:rFonts w:ascii="Cambria Math" w:hAnsi="Cambria Math"/>
+            </w:rPr>
+            <m:t>logit</m:t>
+          </m:r>
+          <m:d>
+            <m:dPr>
+              <m:ctrlPr>
+                <w:rPr>
+                  <w:rFonts w:ascii="Cambria Math" w:hAnsi="Cambria Math"/>
+                  <w:b/>
+                  <w:bCs/>
+                  <w:i/>
+                </w:rPr>
+              </m:ctrlPr>
+            </m:dPr>
+            <m:e>
+              <m:acc>
+                <m:accPr>
+                  <m:ctrlPr>
+                    <w:rPr>
+                      <w:rFonts w:ascii="Cambria Math" w:hAnsi="Cambria Math"/>
+                      <w:b/>
+                      <w:bCs/>
+                      <w:i/>
+                    </w:rPr>
+                  </m:ctrlPr>
+                </m:accPr>
+                <m:e>
+                  <m:r>
+                    <m:rPr>
+                      <m:sty m:val="bi"/>
+                    </m:rPr>
+                    <w:rPr>
+                      <w:rFonts w:ascii="Cambria Math" w:hAnsi="Cambria Math"/>
+                    </w:rPr>
+                    <m:t>π</m:t>
+                  </m:r>
+                </m:e>
+              </m:acc>
+            </m:e>
+          </m:d>
+          <m:r>
+            <m:rPr>
+              <m:sty m:val="bi"/>
+            </m:rPr>
+            <w:rPr>
+              <w:rFonts w:ascii="Cambria Math" w:hAnsi="Cambria Math"/>
+            </w:rPr>
+            <m:t>=4.9708</m:t>
+          </m:r>
+        </m:oMath>
+      </m:oMathPara>
+    </w:p>
+    <w:bookmarkEnd w:id="4"/>
     <w:p>
       <w:pPr>
         <w:pStyle w:val="ListParagraph"/>
@@ -891,6 +2244,95 @@
     </w:p>
     <w:p>
       <w:pPr>
+        <w:spacing w:line="276" w:lineRule="auto"/>
+      </w:pPr>
+    </w:p>
+    <w:p>
+      <w:pPr>
+        <w:spacing w:line="276" w:lineRule="auto"/>
+        <w:rPr>
+          <w:rFonts w:asciiTheme="minorHAnsi" w:hAnsiTheme="minorHAnsi" w:cstheme="minorHAnsi"/>
+          <w:b/>
+          <w:bCs/>
+          <w:sz w:val="22"/>
+          <w:szCs w:val="22"/>
+        </w:rPr>
+      </w:pPr>
+      <w:r>
+        <w:rPr>
+          <w:rFonts w:asciiTheme="minorHAnsi" w:hAnsiTheme="minorHAnsi" w:cstheme="minorHAnsi"/>
+          <w:b/>
+          <w:bCs/>
+          <w:sz w:val="22"/>
+          <w:szCs w:val="22"/>
+        </w:rPr>
+        <w:t>I don’t think this is what you’re looking for, but it appears that the odds for a female to have the disease are approximately 75% less than the odds of a male.</w:t>
+      </w:r>
+    </w:p>
+    <w:p>
+      <w:pPr>
+        <w:spacing w:line="276" w:lineRule="auto"/>
+      </w:pPr>
+    </w:p>
+    <w:p>
+      <w:pPr>
+        <w:spacing w:line="276" w:lineRule="auto"/>
+        <w:jc w:val="center"/>
+      </w:pPr>
+      <w:r>
+        <w:rPr>
+          <w:noProof/>
+        </w:rPr>
+        <w:drawing>
+          <wp:inline distT="0" distB="0" distL="0" distR="0" wp14:anchorId="217FE01A" wp14:editId="076D8E61">
+            <wp:extent cx="2560320" cy="1375693"/>
+            <wp:effectExtent l="0" t="0" r="5080" b="0"/>
+            <wp:docPr id="9" name="Picture 9" descr="Table&#10;&#10;Description automatically generated"/>
+            <wp:cNvGraphicFramePr>
+              <a:graphicFrameLocks xmlns:a="http://schemas.openxmlformats.org/drawingml/2006/main" noChangeAspect="1"/>
+            </wp:cNvGraphicFramePr>
+            <a:graphic xmlns:a="http://schemas.openxmlformats.org/drawingml/2006/main">
+              <a:graphicData uri="http://schemas.openxmlformats.org/drawingml/2006/picture">
+                <pic:pic xmlns:pic="http://schemas.openxmlformats.org/drawingml/2006/picture">
+                  <pic:nvPicPr>
+                    <pic:cNvPr id="9" name="Picture 9" descr="Table&#10;&#10;Description automatically generated"/>
+                    <pic:cNvPicPr/>
+                  </pic:nvPicPr>
+                  <pic:blipFill>
+                    <a:blip r:embed="rId17">
+                      <a:extLst>
+                        <a:ext uri="{28A0092B-C50C-407E-A947-70E740481C1C}">
+                          <a14:useLocalDpi xmlns:a14="http://schemas.microsoft.com/office/drawing/2010/main" val="0"/>
+                        </a:ext>
+                      </a:extLst>
+                    </a:blip>
+                    <a:stretch>
+                      <a:fillRect/>
+                    </a:stretch>
+                  </pic:blipFill>
+                  <pic:spPr>
+                    <a:xfrm>
+                      <a:off x="0" y="0"/>
+                      <a:ext cx="2560320" cy="1375693"/>
+                    </a:xfrm>
+                    <a:prstGeom prst="rect">
+                      <a:avLst/>
+                    </a:prstGeom>
+                  </pic:spPr>
+                </pic:pic>
+              </a:graphicData>
+            </a:graphic>
+          </wp:inline>
+        </w:drawing>
+      </w:r>
+    </w:p>
+    <w:p>
+      <w:pPr>
+        <w:spacing w:line="276" w:lineRule="auto"/>
+      </w:pPr>
+    </w:p>
+    <w:p>
+      <w:pPr>
         <w:pStyle w:val="ListParagraph"/>
         <w:numPr>
           <w:ilvl w:val="0"/>
@@ -3104,7 +4546,7 @@
       </w:r>
     </w:p>
     <w:sectPr>
-      <w:headerReference w:type="default" r:id="rId7"/>
+      <w:headerReference w:type="default" r:id="rId18"/>
       <w:pgSz w:w="12240" w:h="15840"/>
       <w:pgMar w:top="1440" w:right="1440" w:bottom="1440" w:left="1440" w:header="720" w:footer="720" w:gutter="0"/>
       <w:cols w:space="720"/>
@@ -3168,6 +4610,119 @@
 <file path=word/numbering.xml><?xml version="1.0" encoding="utf-8"?>
 <w:numbering xmlns:wpc="http://schemas.microsoft.com/office/word/2010/wordprocessingCanvas" xmlns:cx="http://schemas.microsoft.com/office/drawing/2014/chartex" xmlns:cx1="http://schemas.microsoft.com/office/drawing/2015/9/8/chartex" xmlns:cx2="http://schemas.microsoft.com/office/drawing/2015/10/21/chartex" xmlns:cx3="http://schemas.microsoft.com/office/drawing/2016/5/9/chartex" xmlns:cx4="http://schemas.microsoft.com/office/drawing/2016/5/10/chartex" xmlns:cx5="http://schemas.microsoft.com/office/drawing/2016/5/11/chartex" xmlns:cx6="http://schemas.microsoft.com/office/drawing/2016/5/12/chartex" xmlns:cx7="http://schemas.microsoft.com/office/drawing/2016/5/13/chartex" xmlns:cx8="http://schemas.microsoft.com/office/drawing/2016/5/14/chartex" xmlns:mc="http://schemas.openxmlformats.org/markup-compatibility/2006" xmlns:aink="http://schemas.microsoft.com/office/drawing/2016/ink" xmlns:am3d="http://schemas.microsoft.com/office/drawing/2017/model3d" xmlns:o="urn:schemas-microsoft-com:office:office" xmlns:r="http://schemas.openxmlformats.org/officeDocument/2006/relationships" xmlns:m="http://schemas.openxmlformats.org/officeDocument/2006/math" xmlns:v="urn:schemas-microsoft-com:vml" xmlns:wp14="http://schemas.microsoft.com/office/word/2010/wordprocessingDrawing" xmlns:wp="http://schemas.openxmlformats.org/drawingml/2006/wordprocessingDrawing" xmlns:w10="urn:schemas-microsoft-com:office:word" xmlns:w="http://schemas.openxmlformats.org/wordprocessingml/2006/main" xmlns:w14="http://schemas.microsoft.com/office/word/2010/wordml" xmlns:w15="http://schemas.microsoft.com/office/word/2012/wordml" xmlns:w16cex="http://schemas.microsoft.com/office/word/2018/wordml/cex" xmlns:w16cid="http://schemas.microsoft.com/office/word/2016/wordml/cid" xmlns:w16="http://schemas.microsoft.com/office/word/2018/wordml" xmlns:w16se="http://schemas.microsoft.com/office/word/2015/wordml/symex" xmlns:wpg="http://schemas.microsoft.com/office/word/2010/wordprocessingGroup" xmlns:wpi="http://schemas.microsoft.com/office/word/2010/wordprocessingInk" xmlns:wne="http://schemas.microsoft.com/office/word/2006/wordml" xmlns:wps="http://schemas.microsoft.com/office/word/2010/wordprocessingShape" mc:Ignorable="w14 w15 w16se w16cid w16 w16cex wp14">
   <w:abstractNum w:abstractNumId="0" w15:restartNumberingAfterBreak="0">
+    <w:nsid w:val="1D4A47D4"/>
+    <w:multiLevelType w:val="hybridMultilevel"/>
+    <w:tmpl w:val="BEA8DC46"/>
+    <w:lvl w:ilvl="0" w:tplc="04090001">
+      <w:start w:val="1"/>
+      <w:numFmt w:val="bullet"/>
+      <w:lvlText w:val=""/>
+      <w:lvlJc w:val="left"/>
+      <w:pPr>
+        <w:ind w:left="720" w:hanging="360"/>
+      </w:pPr>
+      <w:rPr>
+        <w:rFonts w:ascii="Symbol" w:hAnsi="Symbol" w:hint="default"/>
+      </w:rPr>
+    </w:lvl>
+    <w:lvl w:ilvl="1" w:tplc="04090003" w:tentative="1">
+      <w:start w:val="1"/>
+      <w:numFmt w:val="bullet"/>
+      <w:lvlText w:val="o"/>
+      <w:lvlJc w:val="left"/>
+      <w:pPr>
+        <w:ind w:left="1440" w:hanging="360"/>
+      </w:pPr>
+      <w:rPr>
+        <w:rFonts w:ascii="Courier New" w:hAnsi="Courier New" w:cs="Courier New" w:hint="default"/>
+      </w:rPr>
+    </w:lvl>
+    <w:lvl w:ilvl="2" w:tplc="04090005" w:tentative="1">
+      <w:start w:val="1"/>
+      <w:numFmt w:val="bullet"/>
+      <w:lvlText w:val=""/>
+      <w:lvlJc w:val="left"/>
+      <w:pPr>
+        <w:ind w:left="2160" w:hanging="360"/>
+      </w:pPr>
+      <w:rPr>
+        <w:rFonts w:ascii="Wingdings" w:hAnsi="Wingdings" w:hint="default"/>
+      </w:rPr>
+    </w:lvl>
+    <w:lvl w:ilvl="3" w:tplc="04090001" w:tentative="1">
+      <w:start w:val="1"/>
+      <w:numFmt w:val="bullet"/>
+      <w:lvlText w:val=""/>
+      <w:lvlJc w:val="left"/>
+      <w:pPr>
+        <w:ind w:left="2880" w:hanging="360"/>
+      </w:pPr>
+      <w:rPr>
+        <w:rFonts w:ascii="Symbol" w:hAnsi="Symbol" w:hint="default"/>
+      </w:rPr>
+    </w:lvl>
+    <w:lvl w:ilvl="4" w:tplc="04090003" w:tentative="1">
+      <w:start w:val="1"/>
+      <w:numFmt w:val="bullet"/>
+      <w:lvlText w:val="o"/>
+      <w:lvlJc w:val="left"/>
+      <w:pPr>
+        <w:ind w:left="3600" w:hanging="360"/>
+      </w:pPr>
+      <w:rPr>
+        <w:rFonts w:ascii="Courier New" w:hAnsi="Courier New" w:cs="Courier New" w:hint="default"/>
+      </w:rPr>
+    </w:lvl>
+    <w:lvl w:ilvl="5" w:tplc="04090005" w:tentative="1">
+      <w:start w:val="1"/>
+      <w:numFmt w:val="bullet"/>
+      <w:lvlText w:val=""/>
+      <w:lvlJc w:val="left"/>
+      <w:pPr>
+        <w:ind w:left="4320" w:hanging="360"/>
+      </w:pPr>
+      <w:rPr>
+        <w:rFonts w:ascii="Wingdings" w:hAnsi="Wingdings" w:hint="default"/>
+      </w:rPr>
+    </w:lvl>
+    <w:lvl w:ilvl="6" w:tplc="04090001" w:tentative="1">
+      <w:start w:val="1"/>
+      <w:numFmt w:val="bullet"/>
+      <w:lvlText w:val=""/>
+      <w:lvlJc w:val="left"/>
+      <w:pPr>
+        <w:ind w:left="5040" w:hanging="360"/>
+      </w:pPr>
+      <w:rPr>
+        <w:rFonts w:ascii="Symbol" w:hAnsi="Symbol" w:hint="default"/>
+      </w:rPr>
+    </w:lvl>
+    <w:lvl w:ilvl="7" w:tplc="04090003" w:tentative="1">
+      <w:start w:val="1"/>
+      <w:numFmt w:val="bullet"/>
+      <w:lvlText w:val="o"/>
+      <w:lvlJc w:val="left"/>
+      <w:pPr>
+        <w:ind w:left="5760" w:hanging="360"/>
+      </w:pPr>
+      <w:rPr>
+        <w:rFonts w:ascii="Courier New" w:hAnsi="Courier New" w:cs="Courier New" w:hint="default"/>
+      </w:rPr>
+    </w:lvl>
+    <w:lvl w:ilvl="8" w:tplc="04090005" w:tentative="1">
+      <w:start w:val="1"/>
+      <w:numFmt w:val="bullet"/>
+      <w:lvlText w:val=""/>
+      <w:lvlJc w:val="left"/>
+      <w:pPr>
+        <w:ind w:left="6480" w:hanging="360"/>
+      </w:pPr>
+      <w:rPr>
+        <w:rFonts w:ascii="Wingdings" w:hAnsi="Wingdings" w:hint="default"/>
+      </w:rPr>
+    </w:lvl>
+  </w:abstractNum>
+  <w:abstractNum w:abstractNumId="1" w15:restartNumberingAfterBreak="0">
     <w:nsid w:val="68CE7D9F"/>
     <w:multiLevelType w:val="hybridMultilevel"/>
     <w:tmpl w:val="045A6CB8"/>
@@ -3254,6 +4809,9 @@
     </w:lvl>
   </w:abstractNum>
   <w:num w:numId="1">
+    <w:abstractNumId w:val="1"/>
+  </w:num>
+  <w:num w:numId="2">
     <w:abstractNumId w:val="0"/>
   </w:num>
 </w:numbering>
@@ -3651,6 +5209,10 @@
   <w:style w:type="paragraph" w:default="1" w:styleId="Normal">
     <w:name w:val="Normal"/>
     <w:qFormat/>
+    <w:rsid w:val="00167EB5"/>
+    <w:rPr>
+      <w:rFonts w:ascii="Times New Roman" w:eastAsia="Times New Roman" w:hAnsi="Times New Roman" w:cs="Times New Roman"/>
+    </w:rPr>
   </w:style>
   <w:style w:type="paragraph" w:styleId="Heading1">
     <w:name w:val="heading 1"/>
@@ -3723,6 +5285,9 @@
         <w:tab w:val="right" w:pos="9360"/>
       </w:tabs>
     </w:pPr>
+    <w:rPr>
+      <w:rFonts w:asciiTheme="minorHAnsi" w:eastAsiaTheme="minorHAnsi" w:hAnsiTheme="minorHAnsi" w:cstheme="minorBidi"/>
+    </w:rPr>
   </w:style>
   <w:style w:type="character" w:customStyle="1" w:styleId="HeaderChar">
     <w:name w:val="Header Char"/>
@@ -3744,6 +5309,9 @@
         <w:tab w:val="right" w:pos="9360"/>
       </w:tabs>
     </w:pPr>
+    <w:rPr>
+      <w:rFonts w:asciiTheme="minorHAnsi" w:eastAsiaTheme="minorHAnsi" w:hAnsiTheme="minorHAnsi" w:cstheme="minorBidi"/>
+    </w:rPr>
   </w:style>
   <w:style w:type="character" w:customStyle="1" w:styleId="FooterChar">
     <w:name w:val="Footer Char"/>
@@ -3762,6 +5330,9 @@
       <w:ind w:left="720"/>
       <w:contextualSpacing/>
     </w:pPr>
+    <w:rPr>
+      <w:rFonts w:asciiTheme="minorHAnsi" w:eastAsiaTheme="minorHAnsi" w:hAnsiTheme="minorHAnsi" w:cstheme="minorBidi"/>
+    </w:rPr>
   </w:style>
   <w:style w:type="paragraph" w:styleId="Title">
     <w:name w:val="Title"/>
@@ -3807,6 +5378,32 @@
       <w:color w:val="2F5496" w:themeColor="accent1" w:themeShade="BF"/>
       <w:sz w:val="32"/>
       <w:szCs w:val="32"/>
+    </w:rPr>
+  </w:style>
+  <w:style w:type="table" w:styleId="TableGrid">
+    <w:name w:val="Table Grid"/>
+    <w:basedOn w:val="TableNormal"/>
+    <w:uiPriority w:val="39"/>
+    <w:rsid w:val="000E13A3"/>
+    <w:tblPr>
+      <w:tblBorders>
+        <w:top w:val="single" w:sz="4" w:space="0" w:color="auto"/>
+        <w:left w:val="single" w:sz="4" w:space="0" w:color="auto"/>
+        <w:bottom w:val="single" w:sz="4" w:space="0" w:color="auto"/>
+        <w:right w:val="single" w:sz="4" w:space="0" w:color="auto"/>
+        <w:insideH w:val="single" w:sz="4" w:space="0" w:color="auto"/>
+        <w:insideV w:val="single" w:sz="4" w:space="0" w:color="auto"/>
+      </w:tblBorders>
+    </w:tblPr>
+  </w:style>
+  <w:style w:type="character" w:styleId="PlaceholderText">
+    <w:name w:val="Placeholder Text"/>
+    <w:basedOn w:val="DefaultParagraphFont"/>
+    <w:uiPriority w:val="99"/>
+    <w:semiHidden/>
+    <w:rsid w:val="00145B0A"/>
+    <w:rPr>
+      <w:color w:val="808080"/>
     </w:rPr>
   </w:style>
 </w:styles>

</xml_diff>